<commit_message>
Update constraintsTasks and fontTypes
</commit_message>
<xml_diff>
--- a/design/data-structure/ConstraintsTasks.docx
+++ b/design/data-structure/ConstraintsTasks.docx
@@ -1,6 +1,6 @@
 
 <file path=word/document.xml><?xml version="1.0" encoding="utf-8"?>
-<w:document xmlns:wpc="http://schemas.microsoft.com/office/word/2010/wordprocessingCanvas" xmlns:cx="http://schemas.microsoft.com/office/drawing/2014/chartex" xmlns:cx1="http://schemas.microsoft.com/office/drawing/2015/9/8/chartex" xmlns:cx2="http://schemas.microsoft.com/office/drawing/2015/10/21/chartex" xmlns:cx3="http://schemas.microsoft.com/office/drawing/2016/5/9/chartex" xmlns:cx4="http://schemas.microsoft.com/office/drawing/2016/5/10/chartex" xmlns:cx5="http://schemas.microsoft.com/office/drawing/2016/5/11/chartex" xmlns:cx6="http://schemas.microsoft.com/office/drawing/2016/5/12/chartex" xmlns:cx7="http://schemas.microsoft.com/office/drawing/2016/5/13/chartex" xmlns:cx8="http://schemas.microsoft.com/office/drawing/2016/5/14/chartex" xmlns:mc="http://schemas.openxmlformats.org/markup-compatibility/2006" xmlns:aink="http://schemas.microsoft.com/office/drawing/2016/ink" xmlns:am3d="http://schemas.microsoft.com/office/drawing/2017/model3d" xmlns:o="urn:schemas-microsoft-com:office:office" xmlns:r="http://schemas.openxmlformats.org/officeDocument/2006/relationships" xmlns:m="http://schemas.openxmlformats.org/officeDocument/2006/math" xmlns:v="urn:schemas-microsoft-com:vml" xmlns:wp14="http://schemas.microsoft.com/office/word/2010/wordprocessingDrawing" xmlns:wp="http://schemas.openxmlformats.org/drawingml/2006/wordprocessingDrawing" xmlns:w10="urn:schemas-microsoft-com:office:word" xmlns:w="http://schemas.openxmlformats.org/wordprocessingml/2006/main" xmlns:w14="http://schemas.microsoft.com/office/word/2010/wordml" xmlns:w15="http://schemas.microsoft.com/office/word/2012/wordml" xmlns:w16cex="http://schemas.microsoft.com/office/word/2018/wordml/cex" xmlns:w16cid="http://schemas.microsoft.com/office/word/2016/wordml/cid" xmlns:w16="http://schemas.microsoft.com/office/word/2018/wordml" xmlns:w16se="http://schemas.microsoft.com/office/word/2015/wordml/symex" xmlns:wpg="http://schemas.microsoft.com/office/word/2010/wordprocessingGroup" xmlns:wpi="http://schemas.microsoft.com/office/word/2010/wordprocessingInk" xmlns:wne="http://schemas.microsoft.com/office/word/2006/wordml" xmlns:wps="http://schemas.microsoft.com/office/word/2010/wordprocessingShape" mc:Ignorable="w14 w15 w16se w16cid w16 w16cex wp14">
+<w:document xmlns:wpc="http://schemas.microsoft.com/office/word/2010/wordprocessingCanvas" xmlns:cx="http://schemas.microsoft.com/office/drawing/2014/chartex" xmlns:cx1="http://schemas.microsoft.com/office/drawing/2015/9/8/chartex" xmlns:cx2="http://schemas.microsoft.com/office/drawing/2015/10/21/chartex" xmlns:cx3="http://schemas.microsoft.com/office/drawing/2016/5/9/chartex" xmlns:cx4="http://schemas.microsoft.com/office/drawing/2016/5/10/chartex" xmlns:cx5="http://schemas.microsoft.com/office/drawing/2016/5/11/chartex" xmlns:cx6="http://schemas.microsoft.com/office/drawing/2016/5/12/chartex" xmlns:cx7="http://schemas.microsoft.com/office/drawing/2016/5/13/chartex" xmlns:cx8="http://schemas.microsoft.com/office/drawing/2016/5/14/chartex" xmlns:mc="http://schemas.openxmlformats.org/markup-compatibility/2006" xmlns:aink="http://schemas.microsoft.com/office/drawing/2016/ink" xmlns:am3d="http://schemas.microsoft.com/office/drawing/2017/model3d" xmlns:o="urn:schemas-microsoft-com:office:office" xmlns:r="http://schemas.openxmlformats.org/officeDocument/2006/relationships" xmlns:m="http://schemas.openxmlformats.org/officeDocument/2006/math" xmlns:v="urn:schemas-microsoft-com:vml" xmlns:wp14="http://schemas.microsoft.com/office/word/2010/wordprocessingDrawing" xmlns:wp="http://schemas.openxmlformats.org/drawingml/2006/wordprocessingDrawing" xmlns:w10="urn:schemas-microsoft-com:office:word" xmlns:w="http://schemas.openxmlformats.org/wordprocessingml/2006/main" xmlns:w14="http://schemas.microsoft.com/office/word/2010/wordml" xmlns:w15="http://schemas.microsoft.com/office/word/2012/wordml" xmlns:w16cid="http://schemas.microsoft.com/office/word/2016/wordml/cid" xmlns:w16se="http://schemas.microsoft.com/office/word/2015/wordml/symex" xmlns:wpg="http://schemas.microsoft.com/office/word/2010/wordprocessingGroup" xmlns:wpi="http://schemas.microsoft.com/office/word/2010/wordprocessingInk" xmlns:wne="http://schemas.microsoft.com/office/word/2006/wordml" xmlns:wps="http://schemas.microsoft.com/office/word/2010/wordprocessingShape" mc:Ignorable="w14 w15 w16se w16cid wp14">
   <w:body>
     <w:p>
       <w:pPr>
@@ -37,7 +37,23 @@
           <w:rFonts w:ascii="Arial" w:hAnsi="Arial" w:cs="Arial"/>
           <w:lang w:val="en-US"/>
         </w:rPr>
-        <w:t xml:space="preserve">IDs(Number, ticket id, eventNr) – </w:t>
+        <w:t xml:space="preserve">IDs(Number, ticket id, </w:t>
+      </w:r>
+      <w:proofErr w:type="spellStart"/>
+      <w:r>
+        <w:rPr>
+          <w:rFonts w:ascii="Arial" w:hAnsi="Arial" w:cs="Arial"/>
+          <w:lang w:val="en-US"/>
+        </w:rPr>
+        <w:t>eventNr</w:t>
+      </w:r>
+      <w:proofErr w:type="spellEnd"/>
+      <w:r>
+        <w:rPr>
+          <w:rFonts w:ascii="Arial" w:hAnsi="Arial" w:cs="Arial"/>
+          <w:lang w:val="en-US"/>
+        </w:rPr>
+        <w:t xml:space="preserve">) – </w:t>
       </w:r>
       <w:r>
         <w:rPr>
@@ -127,7 +143,39 @@
           <w:rFonts w:ascii="Arial" w:hAnsi="Arial" w:cs="Arial"/>
           <w:lang w:val="en-US"/>
         </w:rPr>
-        <w:t>Mails(o_mail, u_mail…) –</w:t>
+        <w:t>Mails(</w:t>
+      </w:r>
+      <w:proofErr w:type="spellStart"/>
+      <w:r>
+        <w:rPr>
+          <w:rFonts w:ascii="Arial" w:hAnsi="Arial" w:cs="Arial"/>
+          <w:lang w:val="en-US"/>
+        </w:rPr>
+        <w:t>o_mail</w:t>
+      </w:r>
+      <w:proofErr w:type="spellEnd"/>
+      <w:r>
+        <w:rPr>
+          <w:rFonts w:ascii="Arial" w:hAnsi="Arial" w:cs="Arial"/>
+          <w:lang w:val="en-US"/>
+        </w:rPr>
+        <w:t xml:space="preserve">, </w:t>
+      </w:r>
+      <w:proofErr w:type="spellStart"/>
+      <w:r>
+        <w:rPr>
+          <w:rFonts w:ascii="Arial" w:hAnsi="Arial" w:cs="Arial"/>
+          <w:lang w:val="en-US"/>
+        </w:rPr>
+        <w:t>u_mail</w:t>
+      </w:r>
+      <w:proofErr w:type="spellEnd"/>
+      <w:r>
+        <w:rPr>
+          <w:rFonts w:ascii="Arial" w:hAnsi="Arial" w:cs="Arial"/>
+          <w:lang w:val="en-US"/>
+        </w:rPr>
+        <w:t>…) –</w:t>
       </w:r>
       <w:r>
         <w:rPr>
@@ -193,7 +241,23 @@
           <w:rFonts w:ascii="Arial" w:hAnsi="Arial" w:cs="Arial"/>
           <w:lang w:val="en-US"/>
         </w:rPr>
-        <w:t>An organizer cant have the same email as a user.</w:t>
+        <w:t xml:space="preserve">An organizer </w:t>
+      </w:r>
+      <w:proofErr w:type="spellStart"/>
+      <w:r>
+        <w:rPr>
+          <w:rFonts w:ascii="Arial" w:hAnsi="Arial" w:cs="Arial"/>
+          <w:lang w:val="en-US"/>
+        </w:rPr>
+        <w:t>cant</w:t>
+      </w:r>
+      <w:proofErr w:type="spellEnd"/>
+      <w:r>
+        <w:rPr>
+          <w:rFonts w:ascii="Arial" w:hAnsi="Arial" w:cs="Arial"/>
+          <w:lang w:val="en-US"/>
+        </w:rPr>
+        <w:t xml:space="preserve"> have the same email as a user.</w:t>
       </w:r>
     </w:p>
     <w:p>
@@ -218,6 +282,7 @@
         </w:rPr>
         <w:t xml:space="preserve">Passwords – </w:t>
       </w:r>
+      <w:proofErr w:type="spellStart"/>
       <w:r>
         <w:rPr>
           <w:rFonts w:ascii="Arial" w:hAnsi="Arial" w:cs="Arial"/>
@@ -225,6 +290,7 @@
         </w:rPr>
         <w:t>Matas</w:t>
       </w:r>
+      <w:proofErr w:type="spellEnd"/>
     </w:p>
     <w:p>
       <w:pPr>
@@ -320,6 +386,7 @@
         </w:rPr>
         <w:t xml:space="preserve">Phone numbers – </w:t>
       </w:r>
+      <w:proofErr w:type="spellStart"/>
       <w:r>
         <w:rPr>
           <w:rFonts w:ascii="Arial" w:hAnsi="Arial" w:cs="Arial"/>
@@ -327,13 +394,15 @@
         </w:rPr>
         <w:t>Matas</w:t>
       </w:r>
-    </w:p>
-    <w:p>
-      <w:pPr>
-        <w:rPr>
-          <w:lang w:val="en-US"/>
-        </w:rPr>
-      </w:pPr>
+      <w:proofErr w:type="spellEnd"/>
+    </w:p>
+    <w:p>
+      <w:pPr>
+        <w:rPr>
+          <w:lang w:val="en-US"/>
+        </w:rPr>
+      </w:pPr>
+      <w:proofErr w:type="spellStart"/>
       <w:r>
         <w:rPr>
           <w:i/>
@@ -342,6 +411,7 @@
         </w:rPr>
         <w:t>Phone_number</w:t>
       </w:r>
+      <w:proofErr w:type="spellEnd"/>
       <w:r>
         <w:rPr>
           <w:lang w:val="en-US"/>
@@ -355,6 +425,7 @@
           <w:lang w:val="en-US"/>
         </w:rPr>
       </w:pPr>
+      <w:proofErr w:type="spellStart"/>
       <w:r>
         <w:rPr>
           <w:i/>
@@ -363,6 +434,7 @@
         </w:rPr>
         <w:t>Phone_number</w:t>
       </w:r>
+      <w:proofErr w:type="spellEnd"/>
       <w:r>
         <w:rPr>
           <w:lang w:val="en-US"/>
@@ -721,7 +793,113 @@
           <w:rFonts w:ascii="Arial" w:hAnsi="Arial" w:cs="Arial"/>
           <w:lang w:val="en-US"/>
         </w:rPr>
-        <w:t>Review - Monika</w:t>
+        <w:t xml:space="preserve">Review </w:t>
+      </w:r>
+      <w:r>
+        <w:rPr>
+          <w:rFonts w:ascii="Arial" w:hAnsi="Arial" w:cs="Arial"/>
+          <w:lang w:val="en-US"/>
+        </w:rPr>
+        <w:t>–</w:t>
+      </w:r>
+      <w:r>
+        <w:rPr>
+          <w:rFonts w:ascii="Arial" w:hAnsi="Arial" w:cs="Arial"/>
+          <w:lang w:val="en-US"/>
+        </w:rPr>
+        <w:t xml:space="preserve"> Monika</w:t>
+      </w:r>
+    </w:p>
+    <w:p>
+      <w:pPr>
+        <w:pStyle w:val="ListParagraph"/>
+        <w:numPr>
+          <w:ilvl w:val="0"/>
+          <w:numId w:val="4"/>
+        </w:numPr>
+        <w:tabs>
+          <w:tab w:val="left" w:pos="2232"/>
+        </w:tabs>
+        <w:rPr>
+          <w:rFonts w:ascii="Arial" w:hAnsi="Arial" w:cs="Arial"/>
+          <w:lang w:val="en-US"/>
+        </w:rPr>
+      </w:pPr>
+      <w:r>
+        <w:rPr>
+          <w:rFonts w:ascii="Arial" w:hAnsi="Arial" w:cs="Arial"/>
+          <w:lang w:val="en-US"/>
+        </w:rPr>
+        <w:t>Must include maximum 300 characters.</w:t>
+      </w:r>
+    </w:p>
+    <w:p>
+      <w:pPr>
+        <w:pStyle w:val="ListParagraph"/>
+        <w:numPr>
+          <w:ilvl w:val="0"/>
+          <w:numId w:val="4"/>
+        </w:numPr>
+        <w:tabs>
+          <w:tab w:val="left" w:pos="2232"/>
+        </w:tabs>
+        <w:rPr>
+          <w:rFonts w:ascii="Arial" w:hAnsi="Arial" w:cs="Arial"/>
+          <w:lang w:val="en-US"/>
+        </w:rPr>
+      </w:pPr>
+      <w:r>
+        <w:rPr>
+          <w:rFonts w:ascii="Arial" w:hAnsi="Arial" w:cs="Arial"/>
+          <w:lang w:val="en-US"/>
+        </w:rPr>
+        <w:t>Must include minimum 10 characters (cannot be NULL).</w:t>
+      </w:r>
+    </w:p>
+    <w:p>
+      <w:pPr>
+        <w:pStyle w:val="ListParagraph"/>
+        <w:numPr>
+          <w:ilvl w:val="0"/>
+          <w:numId w:val="4"/>
+        </w:numPr>
+        <w:tabs>
+          <w:tab w:val="left" w:pos="2232"/>
+        </w:tabs>
+        <w:rPr>
+          <w:rFonts w:ascii="Arial" w:hAnsi="Arial" w:cs="Arial"/>
+          <w:lang w:val="en-US"/>
+        </w:rPr>
+      </w:pPr>
+      <w:r>
+        <w:rPr>
+          <w:rFonts w:ascii="Arial" w:hAnsi="Arial" w:cs="Arial"/>
+          <w:lang w:val="en-US"/>
+        </w:rPr>
+        <w:t>Review’s date must be after event’s date.</w:t>
+      </w:r>
+    </w:p>
+    <w:p>
+      <w:pPr>
+        <w:pStyle w:val="ListParagraph"/>
+        <w:numPr>
+          <w:ilvl w:val="0"/>
+          <w:numId w:val="4"/>
+        </w:numPr>
+        <w:tabs>
+          <w:tab w:val="left" w:pos="2232"/>
+        </w:tabs>
+        <w:rPr>
+          <w:rFonts w:ascii="Arial" w:hAnsi="Arial" w:cs="Arial"/>
+          <w:lang w:val="en-US"/>
+        </w:rPr>
+      </w:pPr>
+      <w:r>
+        <w:rPr>
+          <w:rFonts w:ascii="Arial" w:hAnsi="Arial" w:cs="Arial"/>
+          <w:lang w:val="en-US"/>
+        </w:rPr>
+        <w:t>Review must always have an author.</w:t>
       </w:r>
     </w:p>
     <w:p>
@@ -760,6 +938,68 @@
         </w:rPr>
         <w:t xml:space="preserve"> Monika</w:t>
       </w:r>
+    </w:p>
+    <w:p>
+      <w:pPr>
+        <w:pStyle w:val="ListParagraph"/>
+        <w:numPr>
+          <w:ilvl w:val="0"/>
+          <w:numId w:val="4"/>
+        </w:numPr>
+        <w:rPr>
+          <w:rFonts w:ascii="Arial" w:hAnsi="Arial" w:cs="Arial"/>
+          <w:lang w:val="en-US"/>
+        </w:rPr>
+      </w:pPr>
+      <w:r>
+        <w:rPr>
+          <w:rFonts w:ascii="Arial" w:hAnsi="Arial" w:cs="Arial"/>
+          <w:lang w:val="en-US"/>
+        </w:rPr>
+        <w:t>Must not be NULL.</w:t>
+      </w:r>
+    </w:p>
+    <w:p>
+      <w:pPr>
+        <w:pStyle w:val="ListParagraph"/>
+        <w:numPr>
+          <w:ilvl w:val="0"/>
+          <w:numId w:val="4"/>
+        </w:numPr>
+        <w:rPr>
+          <w:rFonts w:ascii="Arial" w:hAnsi="Arial" w:cs="Arial"/>
+          <w:lang w:val="en-US"/>
+        </w:rPr>
+      </w:pPr>
+      <w:r>
+        <w:rPr>
+          <w:rFonts w:ascii="Arial" w:hAnsi="Arial" w:cs="Arial"/>
+          <w:lang w:val="en-US"/>
+        </w:rPr>
+        <w:t>Must include maximum 6000 characters (to fit on two A4 pages).</w:t>
+      </w:r>
+    </w:p>
+    <w:p>
+      <w:pPr>
+        <w:pStyle w:val="ListParagraph"/>
+        <w:numPr>
+          <w:ilvl w:val="0"/>
+          <w:numId w:val="4"/>
+        </w:numPr>
+        <w:rPr>
+          <w:rFonts w:ascii="Arial" w:hAnsi="Arial" w:cs="Arial"/>
+          <w:lang w:val="en-US"/>
+        </w:rPr>
+      </w:pPr>
+      <w:r>
+        <w:rPr>
+          <w:rFonts w:ascii="Arial" w:hAnsi="Arial" w:cs="Arial"/>
+          <w:lang w:val="en-US"/>
+        </w:rPr>
+        <w:t>Must include Place, Date, Price in the correct format.</w:t>
+      </w:r>
+      <w:bookmarkStart w:id="0" w:name="_GoBack"/>
+      <w:bookmarkEnd w:id="0"/>
     </w:p>
     <w:p>
       <w:pPr>
@@ -929,6 +1169,7 @@
         </w:rPr>
         <w:t xml:space="preserve">ORDER </w:t>
       </w:r>
+      <w:proofErr w:type="spellStart"/>
       <w:r>
         <w:rPr>
           <w:rFonts w:ascii="Arial" w:hAnsi="Arial" w:cs="Arial"/>
@@ -938,6 +1179,7 @@
         </w:rPr>
         <w:t>paymentStatus</w:t>
       </w:r>
+      <w:proofErr w:type="spellEnd"/>
       <w:r>
         <w:rPr>
           <w:rFonts w:ascii="Arial" w:hAnsi="Arial" w:cs="Arial"/>
@@ -981,6 +1223,7 @@
         </w:rPr>
         <w:t xml:space="preserve">ORDER </w:t>
       </w:r>
+      <w:proofErr w:type="spellStart"/>
       <w:r>
         <w:rPr>
           <w:rFonts w:ascii="Arial" w:hAnsi="Arial" w:cs="Arial"/>
@@ -990,6 +1233,7 @@
         </w:rPr>
         <w:t>paymentType</w:t>
       </w:r>
+      <w:proofErr w:type="spellEnd"/>
       <w:r>
         <w:rPr>
           <w:rFonts w:ascii="Arial" w:hAnsi="Arial" w:cs="Arial"/>
@@ -1091,8 +1335,16 @@
         <w:rPr>
           <w:lang w:val="en-US"/>
         </w:rPr>
-        <w:t>“Paypal</w:t>
-      </w:r>
+        <w:t>“</w:t>
+      </w:r>
+      <w:proofErr w:type="spellStart"/>
+      <w:r>
+        <w:rPr>
+          <w:lang w:val="en-US"/>
+        </w:rPr>
+        <w:t>Paypal</w:t>
+      </w:r>
+      <w:proofErr w:type="spellEnd"/>
       <w:r>
         <w:rPr>
           <w:lang w:val="en-US"/>
@@ -1125,7 +1377,7 @@
 </file>
 
 <file path=word/numbering.xml><?xml version="1.0" encoding="utf-8"?>
-<w:numbering xmlns:wpc="http://schemas.microsoft.com/office/word/2010/wordprocessingCanvas" xmlns:cx="http://schemas.microsoft.com/office/drawing/2014/chartex" xmlns:cx1="http://schemas.microsoft.com/office/drawing/2015/9/8/chartex" xmlns:cx2="http://schemas.microsoft.com/office/drawing/2015/10/21/chartex" xmlns:cx3="http://schemas.microsoft.com/office/drawing/2016/5/9/chartex" xmlns:cx4="http://schemas.microsoft.com/office/drawing/2016/5/10/chartex" xmlns:cx5="http://schemas.microsoft.com/office/drawing/2016/5/11/chartex" xmlns:cx6="http://schemas.microsoft.com/office/drawing/2016/5/12/chartex" xmlns:cx7="http://schemas.microsoft.com/office/drawing/2016/5/13/chartex" xmlns:cx8="http://schemas.microsoft.com/office/drawing/2016/5/14/chartex" xmlns:mc="http://schemas.openxmlformats.org/markup-compatibility/2006" xmlns:aink="http://schemas.microsoft.com/office/drawing/2016/ink" xmlns:am3d="http://schemas.microsoft.com/office/drawing/2017/model3d" xmlns:o="urn:schemas-microsoft-com:office:office" xmlns:r="http://schemas.openxmlformats.org/officeDocument/2006/relationships" xmlns:m="http://schemas.openxmlformats.org/officeDocument/2006/math" xmlns:v="urn:schemas-microsoft-com:vml" xmlns:wp14="http://schemas.microsoft.com/office/word/2010/wordprocessingDrawing" xmlns:wp="http://schemas.openxmlformats.org/drawingml/2006/wordprocessingDrawing" xmlns:w10="urn:schemas-microsoft-com:office:word" xmlns:w="http://schemas.openxmlformats.org/wordprocessingml/2006/main" xmlns:w14="http://schemas.microsoft.com/office/word/2010/wordml" xmlns:w15="http://schemas.microsoft.com/office/word/2012/wordml" xmlns:w16cex="http://schemas.microsoft.com/office/word/2018/wordml/cex" xmlns:w16cid="http://schemas.microsoft.com/office/word/2016/wordml/cid" xmlns:w16="http://schemas.microsoft.com/office/word/2018/wordml" xmlns:w16se="http://schemas.microsoft.com/office/word/2015/wordml/symex" xmlns:wpg="http://schemas.microsoft.com/office/word/2010/wordprocessingGroup" xmlns:wpi="http://schemas.microsoft.com/office/word/2010/wordprocessingInk" xmlns:wne="http://schemas.microsoft.com/office/word/2006/wordml" xmlns:wps="http://schemas.microsoft.com/office/word/2010/wordprocessingShape" mc:Ignorable="w14 w15 w16se w16cid w16 w16cex wp14">
+<w:numbering xmlns:wpc="http://schemas.microsoft.com/office/word/2010/wordprocessingCanvas" xmlns:cx="http://schemas.microsoft.com/office/drawing/2014/chartex" xmlns:cx1="http://schemas.microsoft.com/office/drawing/2015/9/8/chartex" xmlns:cx2="http://schemas.microsoft.com/office/drawing/2015/10/21/chartex" xmlns:cx3="http://schemas.microsoft.com/office/drawing/2016/5/9/chartex" xmlns:cx4="http://schemas.microsoft.com/office/drawing/2016/5/10/chartex" xmlns:cx5="http://schemas.microsoft.com/office/drawing/2016/5/11/chartex" xmlns:cx6="http://schemas.microsoft.com/office/drawing/2016/5/12/chartex" xmlns:cx7="http://schemas.microsoft.com/office/drawing/2016/5/13/chartex" xmlns:cx8="http://schemas.microsoft.com/office/drawing/2016/5/14/chartex" xmlns:mc="http://schemas.openxmlformats.org/markup-compatibility/2006" xmlns:aink="http://schemas.microsoft.com/office/drawing/2016/ink" xmlns:am3d="http://schemas.microsoft.com/office/drawing/2017/model3d" xmlns:o="urn:schemas-microsoft-com:office:office" xmlns:r="http://schemas.openxmlformats.org/officeDocument/2006/relationships" xmlns:m="http://schemas.openxmlformats.org/officeDocument/2006/math" xmlns:v="urn:schemas-microsoft-com:vml" xmlns:wp14="http://schemas.microsoft.com/office/word/2010/wordprocessingDrawing" xmlns:wp="http://schemas.openxmlformats.org/drawingml/2006/wordprocessingDrawing" xmlns:w10="urn:schemas-microsoft-com:office:word" xmlns:w="http://schemas.openxmlformats.org/wordprocessingml/2006/main" xmlns:w14="http://schemas.microsoft.com/office/word/2010/wordml" xmlns:w15="http://schemas.microsoft.com/office/word/2012/wordml" xmlns:w16cid="http://schemas.microsoft.com/office/word/2016/wordml/cid" xmlns:w16se="http://schemas.microsoft.com/office/word/2015/wordml/symex" xmlns:wpg="http://schemas.microsoft.com/office/word/2010/wordprocessingGroup" xmlns:wpi="http://schemas.microsoft.com/office/word/2010/wordprocessingInk" xmlns:wne="http://schemas.microsoft.com/office/word/2006/wordml" xmlns:wps="http://schemas.microsoft.com/office/word/2010/wordprocessingShape" mc:Ignorable="w14 w15 w16se w16cid wp14">
   <w:abstractNum w:abstractNumId="0" w15:restartNumberingAfterBreak="0">
     <w:nsid w:val="01AD08C8"/>
     <w:multiLevelType w:val="hybridMultilevel"/>
@@ -1591,7 +1843,7 @@
 </file>
 
 <file path=word/styles.xml><?xml version="1.0" encoding="utf-8"?>
-<w:styles xmlns:mc="http://schemas.openxmlformats.org/markup-compatibility/2006" xmlns:r="http://schemas.openxmlformats.org/officeDocument/2006/relationships" xmlns:w="http://schemas.openxmlformats.org/wordprocessingml/2006/main" xmlns:w14="http://schemas.microsoft.com/office/word/2010/wordml" xmlns:w15="http://schemas.microsoft.com/office/word/2012/wordml" xmlns:w16cex="http://schemas.microsoft.com/office/word/2018/wordml/cex" xmlns:w16cid="http://schemas.microsoft.com/office/word/2016/wordml/cid" xmlns:w16="http://schemas.microsoft.com/office/word/2018/wordml" xmlns:w16se="http://schemas.microsoft.com/office/word/2015/wordml/symex" mc:Ignorable="w14 w15 w16se w16cid w16 w16cex">
+<w:styles xmlns:mc="http://schemas.openxmlformats.org/markup-compatibility/2006" xmlns:r="http://schemas.openxmlformats.org/officeDocument/2006/relationships" xmlns:w="http://schemas.openxmlformats.org/wordprocessingml/2006/main" xmlns:w14="http://schemas.microsoft.com/office/word/2010/wordml" xmlns:w15="http://schemas.microsoft.com/office/word/2012/wordml" xmlns:w16cid="http://schemas.microsoft.com/office/word/2016/wordml/cid" xmlns:w16se="http://schemas.microsoft.com/office/word/2015/wordml/symex" mc:Ignorable="w14 w15 w16se w16cid">
   <w:docDefaults>
     <w:rPrDefault>
       <w:rPr>

</xml_diff>